<commit_message>
some changes happen in 15/9/23
</commit_message>
<xml_diff>
--- a/ddc-material-master/ddc-material-master/26.Resumes/R3.docx
+++ b/ddc-material-master/ddc-material-master/26.Resumes/R3.docx
@@ -1,6 +1,6 @@
 
 <file path=word/document.xml><?xml version="1.0" encoding="utf-8"?>
-<w:document xmlns:wpc="http://schemas.microsoft.com/office/word/2010/wordprocessingCanvas" xmlns:cx="http://schemas.microsoft.com/office/drawing/2014/chartex" xmlns:cx1="http://schemas.microsoft.com/office/drawing/2015/9/8/chartex" xmlns:mc="http://schemas.openxmlformats.org/markup-compatibility/2006" xmlns:o="urn:schemas-microsoft-com:office:office" xmlns:r="http://schemas.openxmlformats.org/officeDocument/2006/relationships" xmlns:m="http://schemas.openxmlformats.org/officeDocument/2006/math" xmlns:v="urn:schemas-microsoft-com:vml" xmlns:wp14="http://schemas.microsoft.com/office/word/2010/wordprocessingDrawing" xmlns:wp="http://schemas.openxmlformats.org/drawingml/2006/wordprocessingDrawing" xmlns:w10="urn:schemas-microsoft-com:office:word" xmlns:w="http://schemas.openxmlformats.org/wordprocessingml/2006/main" xmlns:w14="http://schemas.microsoft.com/office/word/2010/wordml" xmlns:w15="http://schemas.microsoft.com/office/word/2012/wordml" xmlns:w16se="http://schemas.microsoft.com/office/word/2015/wordml/symex" xmlns:wpg="http://schemas.microsoft.com/office/word/2010/wordprocessingGroup" xmlns:wpi="http://schemas.microsoft.com/office/word/2010/wordprocessingInk" xmlns:wne="http://schemas.microsoft.com/office/word/2006/wordml" xmlns:wps="http://schemas.microsoft.com/office/word/2010/wordprocessingShape" mc:Ignorable="w14 w15 w16se wp14">
+<w:document xmlns:wpc="http://schemas.microsoft.com/office/word/2010/wordprocessingCanvas" xmlns:cx="http://schemas.microsoft.com/office/drawing/2014/chartex" xmlns:cx1="http://schemas.microsoft.com/office/drawing/2015/9/8/chartex" xmlns:cx2="http://schemas.microsoft.com/office/drawing/2015/10/21/chartex" xmlns:cx3="http://schemas.microsoft.com/office/drawing/2016/5/9/chartex" xmlns:cx4="http://schemas.microsoft.com/office/drawing/2016/5/10/chartex" xmlns:cx5="http://schemas.microsoft.com/office/drawing/2016/5/11/chartex" xmlns:cx6="http://schemas.microsoft.com/office/drawing/2016/5/12/chartex" xmlns:cx7="http://schemas.microsoft.com/office/drawing/2016/5/13/chartex" xmlns:cx8="http://schemas.microsoft.com/office/drawing/2016/5/14/chartex" xmlns:mc="http://schemas.openxmlformats.org/markup-compatibility/2006" xmlns:aink="http://schemas.microsoft.com/office/drawing/2016/ink" xmlns:am3d="http://schemas.microsoft.com/office/drawing/2017/model3d" xmlns:o="urn:schemas-microsoft-com:office:office" xmlns:oel="http://schemas.microsoft.com/office/2019/extlst" xmlns:r="http://schemas.openxmlformats.org/officeDocument/2006/relationships" xmlns:m="http://schemas.openxmlformats.org/officeDocument/2006/math" xmlns:v="urn:schemas-microsoft-com:vml" xmlns:wp14="http://schemas.microsoft.com/office/word/2010/wordprocessingDrawing" xmlns:wp="http://schemas.openxmlformats.org/drawingml/2006/wordprocessingDrawing" xmlns:w10="urn:schemas-microsoft-com:office:word" xmlns:w="http://schemas.openxmlformats.org/wordprocessingml/2006/main" xmlns:w14="http://schemas.microsoft.com/office/word/2010/wordml" xmlns:w15="http://schemas.microsoft.com/office/word/2012/wordml" xmlns:w16cex="http://schemas.microsoft.com/office/word/2018/wordml/cex" xmlns:w16cid="http://schemas.microsoft.com/office/word/2016/wordml/cid" xmlns:w16="http://schemas.microsoft.com/office/word/2018/wordml" xmlns:w16sdtdh="http://schemas.microsoft.com/office/word/2020/wordml/sdtdatahash" xmlns:w16se="http://schemas.microsoft.com/office/word/2015/wordml/symex" xmlns:wpg="http://schemas.microsoft.com/office/word/2010/wordprocessingGroup" xmlns:wpi="http://schemas.microsoft.com/office/word/2010/wordprocessingInk" xmlns:wne="http://schemas.microsoft.com/office/word/2006/wordml" xmlns:wps="http://schemas.microsoft.com/office/word/2010/wordprocessingShape" mc:Ignorable="w14 w15 w16se w16cid w16 w16cex w16sdtdh wp14">
   <w:body>
     <w:tbl>
       <w:tblPr>
@@ -9,8 +9,8 @@
         <w:tblLook w:val="04A0" w:firstRow="1" w:lastRow="0" w:firstColumn="1" w:lastColumn="0" w:noHBand="0" w:noVBand="1"/>
       </w:tblPr>
       <w:tblGrid>
-        <w:gridCol w:w="2548"/>
-        <w:gridCol w:w="1202"/>
+        <w:gridCol w:w="2488"/>
+        <w:gridCol w:w="1262"/>
         <w:gridCol w:w="930"/>
       </w:tblGrid>
       <w:tr>
@@ -77,7 +77,25 @@
                 <w:color w:val="000000"/>
                 <w:lang w:val="en-IN" w:eastAsia="en-IN" w:bidi="hi-IN"/>
               </w:rPr>
-              <w:t>Year Of experince </w:t>
+              <w:t xml:space="preserve">Year Of </w:t>
+            </w:r>
+            <w:proofErr w:type="spellStart"/>
+            <w:r>
+              <w:rPr>
+                <w:rFonts w:ascii="Arial Unicode MS" w:eastAsia="Arial Unicode MS" w:hAnsi="Arial Unicode MS" w:cs="Arial Unicode MS" w:hint="eastAsia"/>
+                <w:color w:val="000000"/>
+                <w:lang w:val="en-IN" w:eastAsia="en-IN" w:bidi="hi-IN"/>
+              </w:rPr>
+              <w:t>experince</w:t>
+            </w:r>
+            <w:proofErr w:type="spellEnd"/>
+            <w:r>
+              <w:rPr>
+                <w:rFonts w:ascii="Arial Unicode MS" w:eastAsia="Arial Unicode MS" w:hAnsi="Arial Unicode MS" w:cs="Arial Unicode MS" w:hint="eastAsia"/>
+                <w:color w:val="000000"/>
+                <w:lang w:val="en-IN" w:eastAsia="en-IN" w:bidi="hi-IN"/>
+              </w:rPr>
+              <w:t> </w:t>
             </w:r>
           </w:p>
         </w:tc>
@@ -235,8 +253,18 @@
                 <w:color w:val="000000"/>
                 <w:lang w:val="en-IN" w:eastAsia="en-IN" w:bidi="hi-IN"/>
               </w:rPr>
-              <w:t>Kubernetes/Devops</w:t>
+              <w:t>Kubernetes/</w:t>
             </w:r>
+            <w:proofErr w:type="spellStart"/>
+            <w:r>
+              <w:rPr>
+                <w:rFonts w:ascii="Arial Unicode MS" w:eastAsia="Arial Unicode MS" w:hAnsi="Arial Unicode MS" w:cs="Arial Unicode MS" w:hint="eastAsia"/>
+                <w:color w:val="000000"/>
+                <w:lang w:val="en-IN" w:eastAsia="en-IN" w:bidi="hi-IN"/>
+              </w:rPr>
+              <w:t>Devops</w:t>
+            </w:r>
+            <w:proofErr w:type="spellEnd"/>
           </w:p>
         </w:tc>
         <w:tc>
@@ -1385,6 +1413,7 @@
           <w:sz w:val="22"/>
           <w:szCs w:val="22"/>
         </w:rPr>
+        <w:lastRenderedPageBreak/>
         <w:t>M. Tech</w:t>
       </w:r>
       <w:r>
@@ -1421,7 +1450,6 @@
           <w:szCs w:val="24"/>
           <w:u w:val="single"/>
         </w:rPr>
-        <w:lastRenderedPageBreak/>
         <w:t xml:space="preserve">PROFESSIONAL </w:t>
       </w:r>
     </w:p>
@@ -1460,6 +1488,7 @@
         </w:rPr>
         <w:t xml:space="preserve">as </w:t>
       </w:r>
+      <w:proofErr w:type="spellStart"/>
       <w:r>
         <w:rPr>
           <w:rFonts w:ascii="Cambria" w:eastAsia="Times New Roman" w:hAnsi="Cambria"/>
@@ -1489,7 +1518,16 @@
           <w:b/>
           <w:lang w:val="en-GB"/>
         </w:rPr>
-        <w:t>ps Engineer</w:t>
+        <w:t>ps</w:t>
+      </w:r>
+      <w:proofErr w:type="spellEnd"/>
+      <w:r>
+        <w:rPr>
+          <w:rFonts w:ascii="Cambria" w:eastAsia="Times New Roman" w:hAnsi="Cambria"/>
+          <w:b/>
+          <w:lang w:val="en-GB"/>
+        </w:rPr>
+        <w:t xml:space="preserve"> Engineer</w:t>
       </w:r>
       <w:r>
         <w:rPr>
@@ -1830,6 +1868,7 @@
         </w:rPr>
         <w:tab/>
       </w:r>
+      <w:proofErr w:type="gramStart"/>
       <w:r>
         <w:rPr>
           <w:rFonts w:ascii="Cambria" w:hAnsi="Cambria" w:cs="Times New Roman"/>
@@ -1848,6 +1887,7 @@
         </w:rPr>
         <w:t xml:space="preserve">  :</w:t>
       </w:r>
+      <w:proofErr w:type="gramEnd"/>
       <w:r>
         <w:rPr>
           <w:rFonts w:ascii="Cambria" w:hAnsi="Cambria" w:cs="Times New Roman"/>
@@ -2213,6 +2253,7 @@
         </w:rPr>
         <w:tab/>
       </w:r>
+      <w:proofErr w:type="gramStart"/>
       <w:r>
         <w:rPr>
           <w:rFonts w:ascii="Cambria" w:hAnsi="Cambria" w:cs="Times New Roman"/>
@@ -2231,6 +2272,7 @@
         </w:rPr>
         <w:t xml:space="preserve">  :</w:t>
       </w:r>
+      <w:proofErr w:type="gramEnd"/>
       <w:r>
         <w:rPr>
           <w:rFonts w:ascii="Cambria" w:hAnsi="Cambria" w:cs="Times New Roman"/>
@@ -2349,6 +2391,7 @@
         </w:rPr>
         <w:tab/>
       </w:r>
+      <w:proofErr w:type="gramStart"/>
       <w:r>
         <w:rPr>
           <w:rFonts w:ascii="Cambria" w:hAnsi="Cambria" w:cs="Times New Roman"/>
@@ -2367,7 +2410,18 @@
           <w:szCs w:val="24"/>
           <w:lang w:val="en-GB"/>
         </w:rPr>
-        <w:t>New Relic, Cloud watch</w:t>
+        <w:t>New</w:t>
+      </w:r>
+      <w:proofErr w:type="gramEnd"/>
+      <w:r>
+        <w:rPr>
+          <w:rFonts w:ascii="Cambria" w:hAnsi="Cambria" w:cs="Times New Roman"/>
+          <w:b/>
+          <w:sz w:val="24"/>
+          <w:szCs w:val="24"/>
+          <w:lang w:val="en-GB"/>
+        </w:rPr>
+        <w:t xml:space="preserve"> Relic, Cloud watch</w:t>
       </w:r>
     </w:p>
     <w:p>
@@ -2413,6 +2467,7 @@
         </w:rPr>
         <w:tab/>
       </w:r>
+      <w:proofErr w:type="gramStart"/>
       <w:r>
         <w:rPr>
           <w:rFonts w:ascii="Cambria" w:hAnsi="Cambria" w:cs="Times New Roman"/>
@@ -2431,7 +2486,18 @@
           <w:szCs w:val="24"/>
           <w:lang w:val="en-GB"/>
         </w:rPr>
-        <w:t>Jira, ServiceNow</w:t>
+        <w:t>Jira</w:t>
+      </w:r>
+      <w:proofErr w:type="gramEnd"/>
+      <w:r>
+        <w:rPr>
+          <w:rFonts w:ascii="Cambria" w:hAnsi="Cambria" w:cs="Times New Roman"/>
+          <w:b/>
+          <w:sz w:val="24"/>
+          <w:szCs w:val="24"/>
+          <w:lang w:val="en-GB"/>
+        </w:rPr>
+        <w:t>, ServiceNow</w:t>
       </w:r>
     </w:p>
     <w:p>
@@ -2777,20 +2843,54 @@
           <w:rFonts w:ascii="Cambria" w:hAnsi="Cambria"/>
           <w:b/>
         </w:rPr>
-        <w:t>namespaces, configmaps, secrets, service, ingress, rbac</w:t>
-      </w:r>
+        <w:t xml:space="preserve">namespaces, </w:t>
+      </w:r>
+      <w:proofErr w:type="spellStart"/>
+      <w:r>
+        <w:rPr>
+          <w:rFonts w:ascii="Cambria" w:hAnsi="Cambria"/>
+          <w:b/>
+        </w:rPr>
+        <w:t>configmaps</w:t>
+      </w:r>
+      <w:proofErr w:type="spellEnd"/>
+      <w:r>
+        <w:rPr>
+          <w:rFonts w:ascii="Cambria" w:hAnsi="Cambria"/>
+          <w:b/>
+        </w:rPr>
+        <w:t xml:space="preserve">, secrets, service, ingress, </w:t>
+      </w:r>
+      <w:proofErr w:type="spellStart"/>
+      <w:r>
+        <w:rPr>
+          <w:rFonts w:ascii="Cambria" w:hAnsi="Cambria"/>
+          <w:b/>
+        </w:rPr>
+        <w:t>rbac</w:t>
+      </w:r>
+      <w:proofErr w:type="spellEnd"/>
       <w:r>
         <w:rPr>
           <w:rFonts w:ascii="Cambria" w:hAnsi="Cambria"/>
         </w:rPr>
         <w:t xml:space="preserve"> in </w:t>
       </w:r>
-      <w:r>
-        <w:rPr>
-          <w:rFonts w:ascii="Cambria" w:hAnsi="Cambria"/>
-          <w:b/>
-        </w:rPr>
-        <w:t>kubernetes.</w:t>
+      <w:proofErr w:type="spellStart"/>
+      <w:r>
+        <w:rPr>
+          <w:rFonts w:ascii="Cambria" w:hAnsi="Cambria"/>
+          <w:b/>
+        </w:rPr>
+        <w:t>kubernetes</w:t>
+      </w:r>
+      <w:proofErr w:type="spellEnd"/>
+      <w:r>
+        <w:rPr>
+          <w:rFonts w:ascii="Cambria" w:hAnsi="Cambria"/>
+          <w:b/>
+        </w:rPr>
+        <w:t>.</w:t>
       </w:r>
     </w:p>
     <w:p>
@@ -2857,13 +2957,23 @@
         </w:rPr>
         <w:t xml:space="preserve">Experience with container-based deployments using Docker, working with </w:t>
       </w:r>
+      <w:proofErr w:type="spellStart"/>
       <w:r>
         <w:rPr>
           <w:rFonts w:ascii="Cambria" w:hAnsi="Cambria"/>
           <w:b/>
           <w:shd w:val="clear" w:color="auto" w:fill="FFFFFF"/>
         </w:rPr>
-        <w:t>Dockerimages, Docker Hub</w:t>
+        <w:t>Dockerimages</w:t>
+      </w:r>
+      <w:proofErr w:type="spellEnd"/>
+      <w:r>
+        <w:rPr>
+          <w:rFonts w:ascii="Cambria" w:hAnsi="Cambria"/>
+          <w:b/>
+          <w:shd w:val="clear" w:color="auto" w:fill="FFFFFF"/>
+        </w:rPr>
+        <w:t>, Docker Hub</w:t>
       </w:r>
       <w:r>
         <w:rPr>
@@ -3128,7 +3238,23 @@
           <w:rFonts w:ascii="Cambria" w:hAnsi="Cambria"/>
           <w:b/>
         </w:rPr>
-        <w:t xml:space="preserve">AWS IAM, VPC, EC2, EKS, EBS,  S3, ELB, Auto Scaling, Route 53, Cloud Front, Cloud Watch, Cloud Trail, and SNS. </w:t>
+        <w:t xml:space="preserve">AWS IAM, VPC, EC2, EKS, </w:t>
+      </w:r>
+      <w:proofErr w:type="gramStart"/>
+      <w:r>
+        <w:rPr>
+          <w:rFonts w:ascii="Cambria" w:hAnsi="Cambria"/>
+          <w:b/>
+        </w:rPr>
+        <w:t>EBS,  S</w:t>
+      </w:r>
+      <w:proofErr w:type="gramEnd"/>
+      <w:r>
+        <w:rPr>
+          <w:rFonts w:ascii="Cambria" w:hAnsi="Cambria"/>
+          <w:b/>
+        </w:rPr>
+        <w:t xml:space="preserve">3, ELB, Auto Scaling, Route 53, Cloud Front, Cloud Watch, Cloud Trail, and SNS. </w:t>
       </w:r>
     </w:p>
     <w:p>
@@ -3252,6 +3378,7 @@
         <w:rPr>
           <w:rFonts w:ascii="Cambria" w:hAnsi="Cambria" w:cs="Calibri"/>
         </w:rPr>
+        <w:lastRenderedPageBreak/>
         <w:t xml:space="preserve">Deploying </w:t>
       </w:r>
       <w:r>
@@ -3265,7 +3392,21 @@
         <w:rPr>
           <w:rFonts w:ascii="Cambria" w:hAnsi="Cambria" w:cs="Calibri"/>
         </w:rPr>
-        <w:t xml:space="preserve"> in Kubernetes cluster using Yaml files and exposing the application to internet using service object. </w:t>
+        <w:t xml:space="preserve"> in Kubernetes cluster using </w:t>
+      </w:r>
+      <w:proofErr w:type="spellStart"/>
+      <w:r>
+        <w:rPr>
+          <w:rFonts w:ascii="Cambria" w:hAnsi="Cambria" w:cs="Calibri"/>
+        </w:rPr>
+        <w:t>Yaml</w:t>
+      </w:r>
+      <w:proofErr w:type="spellEnd"/>
+      <w:r>
+        <w:rPr>
+          <w:rFonts w:ascii="Cambria" w:hAnsi="Cambria" w:cs="Calibri"/>
+        </w:rPr>
+        <w:t xml:space="preserve"> files and exposing the application to internet using service object. </w:t>
       </w:r>
     </w:p>
     <w:p>
@@ -3290,7 +3431,6 @@
         <w:rPr>
           <w:rFonts w:ascii="Cambria" w:hAnsi="Cambria" w:cs="Calibri"/>
         </w:rPr>
-        <w:lastRenderedPageBreak/>
         <w:t xml:space="preserve">For Securable purpose store the Docker images </w:t>
       </w:r>
       <w:r>
@@ -3571,7 +3711,23 @@
           <w:rFonts w:ascii="Cambria" w:hAnsi="Cambria" w:cs="Mangal"/>
           <w:b/>
         </w:rPr>
-        <w:t>Environment   : </w:t>
+        <w:t xml:space="preserve">Environment </w:t>
+      </w:r>
+      <w:proofErr w:type="gramStart"/>
+      <w:r>
+        <w:rPr>
+          <w:rFonts w:ascii="Cambria" w:hAnsi="Cambria" w:cs="Mangal"/>
+          <w:b/>
+        </w:rPr>
+        <w:t xml:space="preserve">  :</w:t>
+      </w:r>
+      <w:proofErr w:type="gramEnd"/>
+      <w:r>
+        <w:rPr>
+          <w:rFonts w:ascii="Cambria" w:hAnsi="Cambria" w:cs="Mangal"/>
+          <w:b/>
+        </w:rPr>
+        <w:t> </w:t>
       </w:r>
       <w:r>
         <w:rPr>
@@ -3810,6 +3966,7 @@
         </w:rPr>
         <w:t>Managed </w:t>
       </w:r>
+      <w:proofErr w:type="spellStart"/>
       <w:r>
         <w:rPr>
           <w:rStyle w:val="Strong"/>
@@ -3819,15 +3976,27 @@
           <w:szCs w:val="21"/>
           <w:shd w:val="clear" w:color="auto" w:fill="FFFFFF"/>
         </w:rPr>
-        <w:t>Sonatype Nexus repositories</w:t>
-      </w:r>
-      <w:r>
-        <w:rPr>
-          <w:rFonts w:ascii="Cambria" w:hAnsi="Cambria"/>
+        <w:t>Sonatype</w:t>
+      </w:r>
+      <w:proofErr w:type="spellEnd"/>
+      <w:r>
+        <w:rPr>
+          <w:rStyle w:val="Strong"/>
+          <w:rFonts w:ascii="Cambria" w:hAnsi="Cambria"/>
+          <w:color w:val="000000"/>
           <w:sz w:val="21"/>
           <w:szCs w:val="21"/>
           <w:shd w:val="clear" w:color="auto" w:fill="FFFFFF"/>
         </w:rPr>
+        <w:t xml:space="preserve"> Nexus repositories</w:t>
+      </w:r>
+      <w:r>
+        <w:rPr>
+          <w:rFonts w:ascii="Cambria" w:hAnsi="Cambria"/>
+          <w:sz w:val="21"/>
+          <w:szCs w:val="21"/>
+          <w:shd w:val="clear" w:color="auto" w:fill="FFFFFF"/>
+        </w:rPr>
         <w:t> to download the artifacts (jar, war &amp; ear) during the build</w:t>
       </w:r>
     </w:p>
@@ -3906,7 +4075,21 @@
         <w:rPr>
           <w:rFonts w:ascii="Cambria" w:hAnsi="Cambria"/>
         </w:rPr>
-        <w:t>Installation of apache, tomcat and troubleshooting web server issues.</w:t>
+        <w:t xml:space="preserve">Installation of </w:t>
+      </w:r>
+      <w:proofErr w:type="spellStart"/>
+      <w:r>
+        <w:rPr>
+          <w:rFonts w:ascii="Cambria" w:hAnsi="Cambria"/>
+        </w:rPr>
+        <w:t>apache</w:t>
+      </w:r>
+      <w:proofErr w:type="spellEnd"/>
+      <w:r>
+        <w:rPr>
+          <w:rFonts w:ascii="Cambria" w:hAnsi="Cambria"/>
+        </w:rPr>
+        <w:t>, tomcat and troubleshooting web server issues.</w:t>
       </w:r>
     </w:p>
     <w:p>
@@ -4032,7 +4215,25 @@
           <w:b/>
           <w:shd w:val="clear" w:color="auto" w:fill="FFFFFF"/>
         </w:rPr>
-        <w:t xml:space="preserve">EC2,S3,EBS,ELB, Route53, </w:t>
+        <w:t>EC</w:t>
+      </w:r>
+      <w:proofErr w:type="gramStart"/>
+      <w:r>
+        <w:rPr>
+          <w:rFonts w:ascii="Cambria" w:hAnsi="Cambria"/>
+          <w:b/>
+          <w:shd w:val="clear" w:color="auto" w:fill="FFFFFF"/>
+        </w:rPr>
+        <w:t>2,S</w:t>
+      </w:r>
+      <w:proofErr w:type="gramEnd"/>
+      <w:r>
+        <w:rPr>
+          <w:rFonts w:ascii="Cambria" w:hAnsi="Cambria"/>
+          <w:b/>
+          <w:shd w:val="clear" w:color="auto" w:fill="FFFFFF"/>
+        </w:rPr>
+        <w:t xml:space="preserve">3,EBS,ELB, Route53, </w:t>
       </w:r>
       <w:r>
         <w:rPr>
@@ -4189,12 +4390,11 @@
         </w:rPr>
       </w:pPr>
       <w:r>
+        <w:lastRenderedPageBreak/>
         <w:t>XXXXXX</w:t>
       </w:r>
-      <w:bookmarkStart w:id="1" w:name="_GoBack"/>
-      <w:bookmarkEnd w:id="1"/>
-      <w:r>
-        <w:pict>
+      <w:r>
+        <w:pict w14:anchorId="3CB60E0D">
           <v:shapetype id="_x0000_t75" coordsize="21600,21600" o:spt="75" o:preferrelative="t" path="m@4@5l@4@11@9@11@9@5xe" filled="f" stroked="f">
             <v:stroke joinstyle="miter"/>
             <v:formulas>
@@ -4214,7 +4414,7 @@
             <v:path o:extrusionok="f" gradientshapeok="t" o:connecttype="rect"/>
             <o:lock v:ext="edit" aspectratio="t"/>
           </v:shapetype>
-          <v:shape id="_x0000_s1026" type="#_x0000_t75" style="position:absolute;left:0;text-align:left;margin-left:0;margin-top:0;width:1pt;height:1pt;z-index:251658240;mso-position-horizontal-relative:text;mso-position-vertical-relative:text">
+          <v:shape id="_x0000_s2050" type="#_x0000_t75" style="position:absolute;left:0;text-align:left;margin-left:0;margin-top:0;width:1pt;height:1pt;z-index:251658240;mso-position-horizontal-relative:text;mso-position-vertical-relative:text">
             <v:imagedata r:id="rId9"/>
           </v:shape>
         </w:pict>
@@ -4243,7 +4443,7 @@
 </file>
 
 <file path=word/endnotes.xml><?xml version="1.0" encoding="utf-8"?>
-<w:endnotes xmlns:wpc="http://schemas.microsoft.com/office/word/2010/wordprocessingCanvas" xmlns:cx="http://schemas.microsoft.com/office/drawing/2014/chartex" xmlns:cx1="http://schemas.microsoft.com/office/drawing/2015/9/8/chartex" xmlns:mc="http://schemas.openxmlformats.org/markup-compatibility/2006" xmlns:o="urn:schemas-microsoft-com:office:office" xmlns:r="http://schemas.openxmlformats.org/officeDocument/2006/relationships" xmlns:m="http://schemas.openxmlformats.org/officeDocument/2006/math" xmlns:v="urn:schemas-microsoft-com:vml" xmlns:wp14="http://schemas.microsoft.com/office/word/2010/wordprocessingDrawing" xmlns:wp="http://schemas.openxmlformats.org/drawingml/2006/wordprocessingDrawing" xmlns:w10="urn:schemas-microsoft-com:office:word" xmlns:w="http://schemas.openxmlformats.org/wordprocessingml/2006/main" xmlns:w14="http://schemas.microsoft.com/office/word/2010/wordml" xmlns:w15="http://schemas.microsoft.com/office/word/2012/wordml" xmlns:w16se="http://schemas.microsoft.com/office/word/2015/wordml/symex" xmlns:wpg="http://schemas.microsoft.com/office/word/2010/wordprocessingGroup" xmlns:wpi="http://schemas.microsoft.com/office/word/2010/wordprocessingInk" xmlns:wne="http://schemas.microsoft.com/office/word/2006/wordml" xmlns:wps="http://schemas.microsoft.com/office/word/2010/wordprocessingShape" mc:Ignorable="w14 w15 w16se wp14">
+<w:endnotes xmlns:wpc="http://schemas.microsoft.com/office/word/2010/wordprocessingCanvas" xmlns:cx="http://schemas.microsoft.com/office/drawing/2014/chartex" xmlns:cx1="http://schemas.microsoft.com/office/drawing/2015/9/8/chartex" xmlns:cx2="http://schemas.microsoft.com/office/drawing/2015/10/21/chartex" xmlns:cx3="http://schemas.microsoft.com/office/drawing/2016/5/9/chartex" xmlns:cx4="http://schemas.microsoft.com/office/drawing/2016/5/10/chartex" xmlns:cx5="http://schemas.microsoft.com/office/drawing/2016/5/11/chartex" xmlns:cx6="http://schemas.microsoft.com/office/drawing/2016/5/12/chartex" xmlns:cx7="http://schemas.microsoft.com/office/drawing/2016/5/13/chartex" xmlns:cx8="http://schemas.microsoft.com/office/drawing/2016/5/14/chartex" xmlns:mc="http://schemas.openxmlformats.org/markup-compatibility/2006" xmlns:aink="http://schemas.microsoft.com/office/drawing/2016/ink" xmlns:am3d="http://schemas.microsoft.com/office/drawing/2017/model3d" xmlns:o="urn:schemas-microsoft-com:office:office" xmlns:oel="http://schemas.microsoft.com/office/2019/extlst" xmlns:r="http://schemas.openxmlformats.org/officeDocument/2006/relationships" xmlns:m="http://schemas.openxmlformats.org/officeDocument/2006/math" xmlns:v="urn:schemas-microsoft-com:vml" xmlns:wp14="http://schemas.microsoft.com/office/word/2010/wordprocessingDrawing" xmlns:wp="http://schemas.openxmlformats.org/drawingml/2006/wordprocessingDrawing" xmlns:w10="urn:schemas-microsoft-com:office:word" xmlns:w="http://schemas.openxmlformats.org/wordprocessingml/2006/main" xmlns:w14="http://schemas.microsoft.com/office/word/2010/wordml" xmlns:w15="http://schemas.microsoft.com/office/word/2012/wordml" xmlns:w16cex="http://schemas.microsoft.com/office/word/2018/wordml/cex" xmlns:w16cid="http://schemas.microsoft.com/office/word/2016/wordml/cid" xmlns:w16="http://schemas.microsoft.com/office/word/2018/wordml" xmlns:w16sdtdh="http://schemas.microsoft.com/office/word/2020/wordml/sdtdatahash" xmlns:w16se="http://schemas.microsoft.com/office/word/2015/wordml/symex" xmlns:wpg="http://schemas.microsoft.com/office/word/2010/wordprocessingGroup" xmlns:wpi="http://schemas.microsoft.com/office/word/2010/wordprocessingInk" xmlns:wne="http://schemas.microsoft.com/office/word/2006/wordml" xmlns:wps="http://schemas.microsoft.com/office/word/2010/wordprocessingShape" mc:Ignorable="w14 w15 w16se w16cid w16 w16cex w16sdtdh wp14">
   <w:endnote w:type="separator" w:id="-1">
     <w:p>
       <w:pPr>
@@ -4268,7 +4468,7 @@
 </file>
 
 <file path=word/footer1.xml><?xml version="1.0" encoding="utf-8"?>
-<w:ftr xmlns:wpc="http://schemas.microsoft.com/office/word/2010/wordprocessingCanvas" xmlns:cx="http://schemas.microsoft.com/office/drawing/2014/chartex" xmlns:cx1="http://schemas.microsoft.com/office/drawing/2015/9/8/chartex" xmlns:mc="http://schemas.openxmlformats.org/markup-compatibility/2006" xmlns:o="urn:schemas-microsoft-com:office:office" xmlns:r="http://schemas.openxmlformats.org/officeDocument/2006/relationships" xmlns:m="http://schemas.openxmlformats.org/officeDocument/2006/math" xmlns:v="urn:schemas-microsoft-com:vml" xmlns:wp14="http://schemas.microsoft.com/office/word/2010/wordprocessingDrawing" xmlns:wp="http://schemas.openxmlformats.org/drawingml/2006/wordprocessingDrawing" xmlns:w10="urn:schemas-microsoft-com:office:word" xmlns:w="http://schemas.openxmlformats.org/wordprocessingml/2006/main" xmlns:w14="http://schemas.microsoft.com/office/word/2010/wordml" xmlns:w15="http://schemas.microsoft.com/office/word/2012/wordml" xmlns:w16se="http://schemas.microsoft.com/office/word/2015/wordml/symex" xmlns:wpg="http://schemas.microsoft.com/office/word/2010/wordprocessingGroup" xmlns:wpi="http://schemas.microsoft.com/office/word/2010/wordprocessingInk" xmlns:wne="http://schemas.microsoft.com/office/word/2006/wordml" xmlns:wps="http://schemas.microsoft.com/office/word/2010/wordprocessingShape" mc:Ignorable="w14 w15 w16se wp14">
+<w:ftr xmlns:wpc="http://schemas.microsoft.com/office/word/2010/wordprocessingCanvas" xmlns:cx="http://schemas.microsoft.com/office/drawing/2014/chartex" xmlns:cx1="http://schemas.microsoft.com/office/drawing/2015/9/8/chartex" xmlns:cx2="http://schemas.microsoft.com/office/drawing/2015/10/21/chartex" xmlns:cx3="http://schemas.microsoft.com/office/drawing/2016/5/9/chartex" xmlns:cx4="http://schemas.microsoft.com/office/drawing/2016/5/10/chartex" xmlns:cx5="http://schemas.microsoft.com/office/drawing/2016/5/11/chartex" xmlns:cx6="http://schemas.microsoft.com/office/drawing/2016/5/12/chartex" xmlns:cx7="http://schemas.microsoft.com/office/drawing/2016/5/13/chartex" xmlns:cx8="http://schemas.microsoft.com/office/drawing/2016/5/14/chartex" xmlns:mc="http://schemas.openxmlformats.org/markup-compatibility/2006" xmlns:aink="http://schemas.microsoft.com/office/drawing/2016/ink" xmlns:am3d="http://schemas.microsoft.com/office/drawing/2017/model3d" xmlns:o="urn:schemas-microsoft-com:office:office" xmlns:oel="http://schemas.microsoft.com/office/2019/extlst" xmlns:r="http://schemas.openxmlformats.org/officeDocument/2006/relationships" xmlns:m="http://schemas.openxmlformats.org/officeDocument/2006/math" xmlns:v="urn:schemas-microsoft-com:vml" xmlns:wp14="http://schemas.microsoft.com/office/word/2010/wordprocessingDrawing" xmlns:wp="http://schemas.openxmlformats.org/drawingml/2006/wordprocessingDrawing" xmlns:w10="urn:schemas-microsoft-com:office:word" xmlns:w="http://schemas.openxmlformats.org/wordprocessingml/2006/main" xmlns:w14="http://schemas.microsoft.com/office/word/2010/wordml" xmlns:w15="http://schemas.microsoft.com/office/word/2012/wordml" xmlns:w16cex="http://schemas.microsoft.com/office/word/2018/wordml/cex" xmlns:w16cid="http://schemas.microsoft.com/office/word/2016/wordml/cid" xmlns:w16="http://schemas.microsoft.com/office/word/2018/wordml" xmlns:w16sdtdh="http://schemas.microsoft.com/office/word/2020/wordml/sdtdatahash" xmlns:w16se="http://schemas.microsoft.com/office/word/2015/wordml/symex" xmlns:wpg="http://schemas.microsoft.com/office/word/2010/wordprocessingGroup" xmlns:wpi="http://schemas.microsoft.com/office/word/2010/wordprocessingInk" xmlns:wne="http://schemas.microsoft.com/office/word/2006/wordml" xmlns:wps="http://schemas.microsoft.com/office/word/2010/wordprocessingShape" mc:Ignorable="w14 w15 w16se w16cid w16 w16cex w16sdtdh wp14">
   <w:p>
     <w:pPr>
       <w:pStyle w:val="Footer"/>
@@ -4278,7 +4478,7 @@
 </file>
 
 <file path=word/footer2.xml><?xml version="1.0" encoding="utf-8"?>
-<w:ftr xmlns:wpc="http://schemas.microsoft.com/office/word/2010/wordprocessingCanvas" xmlns:cx="http://schemas.microsoft.com/office/drawing/2014/chartex" xmlns:cx1="http://schemas.microsoft.com/office/drawing/2015/9/8/chartex" xmlns:mc="http://schemas.openxmlformats.org/markup-compatibility/2006" xmlns:o="urn:schemas-microsoft-com:office:office" xmlns:r="http://schemas.openxmlformats.org/officeDocument/2006/relationships" xmlns:m="http://schemas.openxmlformats.org/officeDocument/2006/math" xmlns:v="urn:schemas-microsoft-com:vml" xmlns:wp14="http://schemas.microsoft.com/office/word/2010/wordprocessingDrawing" xmlns:wp="http://schemas.openxmlformats.org/drawingml/2006/wordprocessingDrawing" xmlns:w10="urn:schemas-microsoft-com:office:word" xmlns:w="http://schemas.openxmlformats.org/wordprocessingml/2006/main" xmlns:w14="http://schemas.microsoft.com/office/word/2010/wordml" xmlns:w15="http://schemas.microsoft.com/office/word/2012/wordml" xmlns:w16se="http://schemas.microsoft.com/office/word/2015/wordml/symex" xmlns:wpg="http://schemas.microsoft.com/office/word/2010/wordprocessingGroup" xmlns:wpi="http://schemas.microsoft.com/office/word/2010/wordprocessingInk" xmlns:wne="http://schemas.microsoft.com/office/word/2006/wordml" xmlns:wps="http://schemas.microsoft.com/office/word/2010/wordprocessingShape" mc:Ignorable="w14 w15 w16se wp14">
+<w:ftr xmlns:wpc="http://schemas.microsoft.com/office/word/2010/wordprocessingCanvas" xmlns:cx="http://schemas.microsoft.com/office/drawing/2014/chartex" xmlns:cx1="http://schemas.microsoft.com/office/drawing/2015/9/8/chartex" xmlns:cx2="http://schemas.microsoft.com/office/drawing/2015/10/21/chartex" xmlns:cx3="http://schemas.microsoft.com/office/drawing/2016/5/9/chartex" xmlns:cx4="http://schemas.microsoft.com/office/drawing/2016/5/10/chartex" xmlns:cx5="http://schemas.microsoft.com/office/drawing/2016/5/11/chartex" xmlns:cx6="http://schemas.microsoft.com/office/drawing/2016/5/12/chartex" xmlns:cx7="http://schemas.microsoft.com/office/drawing/2016/5/13/chartex" xmlns:cx8="http://schemas.microsoft.com/office/drawing/2016/5/14/chartex" xmlns:mc="http://schemas.openxmlformats.org/markup-compatibility/2006" xmlns:aink="http://schemas.microsoft.com/office/drawing/2016/ink" xmlns:am3d="http://schemas.microsoft.com/office/drawing/2017/model3d" xmlns:o="urn:schemas-microsoft-com:office:office" xmlns:oel="http://schemas.microsoft.com/office/2019/extlst" xmlns:r="http://schemas.openxmlformats.org/officeDocument/2006/relationships" xmlns:m="http://schemas.openxmlformats.org/officeDocument/2006/math" xmlns:v="urn:schemas-microsoft-com:vml" xmlns:wp14="http://schemas.microsoft.com/office/word/2010/wordprocessingDrawing" xmlns:wp="http://schemas.openxmlformats.org/drawingml/2006/wordprocessingDrawing" xmlns:w10="urn:schemas-microsoft-com:office:word" xmlns:w="http://schemas.openxmlformats.org/wordprocessingml/2006/main" xmlns:w14="http://schemas.microsoft.com/office/word/2010/wordml" xmlns:w15="http://schemas.microsoft.com/office/word/2012/wordml" xmlns:w16cex="http://schemas.microsoft.com/office/word/2018/wordml/cex" xmlns:w16cid="http://schemas.microsoft.com/office/word/2016/wordml/cid" xmlns:w16="http://schemas.microsoft.com/office/word/2018/wordml" xmlns:w16sdtdh="http://schemas.microsoft.com/office/word/2020/wordml/sdtdatahash" xmlns:w16se="http://schemas.microsoft.com/office/word/2015/wordml/symex" xmlns:wpg="http://schemas.microsoft.com/office/word/2010/wordprocessingGroup" xmlns:wpi="http://schemas.microsoft.com/office/word/2010/wordprocessingInk" xmlns:wne="http://schemas.microsoft.com/office/word/2006/wordml" xmlns:wps="http://schemas.microsoft.com/office/word/2010/wordprocessingShape" mc:Ignorable="w14 w15 w16se w16cid w16 w16cex w16sdtdh wp14">
   <w:p>
     <w:pPr>
       <w:pStyle w:val="Footer"/>
@@ -4288,12 +4488,12 @@
         <w:noProof/>
         <w:lang w:val="en-IN" w:eastAsia="en-IN"/>
       </w:rPr>
-      <w:pict>
+      <w:pict w14:anchorId="1B248B41">
         <v:shapetype id="_x0000_t202" coordsize="21600,21600" o:spt="202" path="m,l,21600r21600,l21600,xe">
           <v:stroke joinstyle="miter"/>
           <v:path gradientshapeok="t" o:connecttype="rect"/>
         </v:shapetype>
-        <v:shape id="MSIPCM4f134239afd121f36312b9ff" o:spid="_x0000_s2049" type="#_x0000_t202" alt="{&quot;HashCode&quot;:2133105206,&quot;Height&quot;:792.0,&quot;Width&quot;:612.0,&quot;Placement&quot;:&quot;Footer&quot;,&quot;Index&quot;:&quot;Primary&quot;,&quot;Section&quot;:1,&quot;Top&quot;:0.0,&quot;Left&quot;:0.0}" style="position:absolute;margin-left:0;margin-top:756pt;width:612pt;height:21pt;z-index:251658240;mso-wrap-style:square;mso-position-horizontal:absolute;mso-position-horizontal-relative:page;mso-position-vertical:absolute;mso-position-vertical-relative:page;v-text-anchor:bottom" o:allowincell="f" filled="f" stroked="f">
+        <v:shape id="MSIPCM4f134239afd121f36312b9ff" o:spid="_x0000_s1025" type="#_x0000_t202" alt="{&quot;HashCode&quot;:2133105206,&quot;Height&quot;:792.0,&quot;Width&quot;:612.0,&quot;Placement&quot;:&quot;Footer&quot;,&quot;Index&quot;:&quot;Primary&quot;,&quot;Section&quot;:1,&quot;Top&quot;:0.0,&quot;Left&quot;:0.0}" style="position:absolute;margin-left:0;margin-top:756pt;width:612pt;height:21pt;z-index:251658240;mso-wrap-style:square;mso-position-horizontal:absolute;mso-position-horizontal-relative:page;mso-position-vertical:absolute;mso-position-vertical-relative:page;v-text-anchor:bottom" o:allowincell="f" filled="f" stroked="f">
           <v:textbox inset=",0,,0">
             <w:txbxContent>
               <w:p>
@@ -4326,7 +4526,7 @@
 </file>
 
 <file path=word/footer3.xml><?xml version="1.0" encoding="utf-8"?>
-<w:ftr xmlns:wpc="http://schemas.microsoft.com/office/word/2010/wordprocessingCanvas" xmlns:cx="http://schemas.microsoft.com/office/drawing/2014/chartex" xmlns:cx1="http://schemas.microsoft.com/office/drawing/2015/9/8/chartex" xmlns:mc="http://schemas.openxmlformats.org/markup-compatibility/2006" xmlns:o="urn:schemas-microsoft-com:office:office" xmlns:r="http://schemas.openxmlformats.org/officeDocument/2006/relationships" xmlns:m="http://schemas.openxmlformats.org/officeDocument/2006/math" xmlns:v="urn:schemas-microsoft-com:vml" xmlns:wp14="http://schemas.microsoft.com/office/word/2010/wordprocessingDrawing" xmlns:wp="http://schemas.openxmlformats.org/drawingml/2006/wordprocessingDrawing" xmlns:w10="urn:schemas-microsoft-com:office:word" xmlns:w="http://schemas.openxmlformats.org/wordprocessingml/2006/main" xmlns:w14="http://schemas.microsoft.com/office/word/2010/wordml" xmlns:w15="http://schemas.microsoft.com/office/word/2012/wordml" xmlns:w16se="http://schemas.microsoft.com/office/word/2015/wordml/symex" xmlns:wpg="http://schemas.microsoft.com/office/word/2010/wordprocessingGroup" xmlns:wpi="http://schemas.microsoft.com/office/word/2010/wordprocessingInk" xmlns:wne="http://schemas.microsoft.com/office/word/2006/wordml" xmlns:wps="http://schemas.microsoft.com/office/word/2010/wordprocessingShape" mc:Ignorable="w14 w15 w16se wp14">
+<w:ftr xmlns:wpc="http://schemas.microsoft.com/office/word/2010/wordprocessingCanvas" xmlns:cx="http://schemas.microsoft.com/office/drawing/2014/chartex" xmlns:cx1="http://schemas.microsoft.com/office/drawing/2015/9/8/chartex" xmlns:cx2="http://schemas.microsoft.com/office/drawing/2015/10/21/chartex" xmlns:cx3="http://schemas.microsoft.com/office/drawing/2016/5/9/chartex" xmlns:cx4="http://schemas.microsoft.com/office/drawing/2016/5/10/chartex" xmlns:cx5="http://schemas.microsoft.com/office/drawing/2016/5/11/chartex" xmlns:cx6="http://schemas.microsoft.com/office/drawing/2016/5/12/chartex" xmlns:cx7="http://schemas.microsoft.com/office/drawing/2016/5/13/chartex" xmlns:cx8="http://schemas.microsoft.com/office/drawing/2016/5/14/chartex" xmlns:mc="http://schemas.openxmlformats.org/markup-compatibility/2006" xmlns:aink="http://schemas.microsoft.com/office/drawing/2016/ink" xmlns:am3d="http://schemas.microsoft.com/office/drawing/2017/model3d" xmlns:o="urn:schemas-microsoft-com:office:office" xmlns:oel="http://schemas.microsoft.com/office/2019/extlst" xmlns:r="http://schemas.openxmlformats.org/officeDocument/2006/relationships" xmlns:m="http://schemas.openxmlformats.org/officeDocument/2006/math" xmlns:v="urn:schemas-microsoft-com:vml" xmlns:wp14="http://schemas.microsoft.com/office/word/2010/wordprocessingDrawing" xmlns:wp="http://schemas.openxmlformats.org/drawingml/2006/wordprocessingDrawing" xmlns:w10="urn:schemas-microsoft-com:office:word" xmlns:w="http://schemas.openxmlformats.org/wordprocessingml/2006/main" xmlns:w14="http://schemas.microsoft.com/office/word/2010/wordml" xmlns:w15="http://schemas.microsoft.com/office/word/2012/wordml" xmlns:w16cex="http://schemas.microsoft.com/office/word/2018/wordml/cex" xmlns:w16cid="http://schemas.microsoft.com/office/word/2016/wordml/cid" xmlns:w16="http://schemas.microsoft.com/office/word/2018/wordml" xmlns:w16sdtdh="http://schemas.microsoft.com/office/word/2020/wordml/sdtdatahash" xmlns:w16se="http://schemas.microsoft.com/office/word/2015/wordml/symex" xmlns:wpg="http://schemas.microsoft.com/office/word/2010/wordprocessingGroup" xmlns:wpi="http://schemas.microsoft.com/office/word/2010/wordprocessingInk" xmlns:wne="http://schemas.microsoft.com/office/word/2006/wordml" xmlns:wps="http://schemas.microsoft.com/office/word/2010/wordprocessingShape" mc:Ignorable="w14 w15 w16se w16cid w16 w16cex w16sdtdh wp14">
   <w:p>
     <w:pPr>
       <w:pStyle w:val="Footer"/>
@@ -4336,7 +4536,7 @@
 </file>
 
 <file path=word/footnotes.xml><?xml version="1.0" encoding="utf-8"?>
-<w:footnotes xmlns:wpc="http://schemas.microsoft.com/office/word/2010/wordprocessingCanvas" xmlns:cx="http://schemas.microsoft.com/office/drawing/2014/chartex" xmlns:cx1="http://schemas.microsoft.com/office/drawing/2015/9/8/chartex" xmlns:mc="http://schemas.openxmlformats.org/markup-compatibility/2006" xmlns:o="urn:schemas-microsoft-com:office:office" xmlns:r="http://schemas.openxmlformats.org/officeDocument/2006/relationships" xmlns:m="http://schemas.openxmlformats.org/officeDocument/2006/math" xmlns:v="urn:schemas-microsoft-com:vml" xmlns:wp14="http://schemas.microsoft.com/office/word/2010/wordprocessingDrawing" xmlns:wp="http://schemas.openxmlformats.org/drawingml/2006/wordprocessingDrawing" xmlns:w10="urn:schemas-microsoft-com:office:word" xmlns:w="http://schemas.openxmlformats.org/wordprocessingml/2006/main" xmlns:w14="http://schemas.microsoft.com/office/word/2010/wordml" xmlns:w15="http://schemas.microsoft.com/office/word/2012/wordml" xmlns:w16se="http://schemas.microsoft.com/office/word/2015/wordml/symex" xmlns:wpg="http://schemas.microsoft.com/office/word/2010/wordprocessingGroup" xmlns:wpi="http://schemas.microsoft.com/office/word/2010/wordprocessingInk" xmlns:wne="http://schemas.microsoft.com/office/word/2006/wordml" xmlns:wps="http://schemas.microsoft.com/office/word/2010/wordprocessingShape" mc:Ignorable="w14 w15 w16se wp14">
+<w:footnotes xmlns:wpc="http://schemas.microsoft.com/office/word/2010/wordprocessingCanvas" xmlns:cx="http://schemas.microsoft.com/office/drawing/2014/chartex" xmlns:cx1="http://schemas.microsoft.com/office/drawing/2015/9/8/chartex" xmlns:cx2="http://schemas.microsoft.com/office/drawing/2015/10/21/chartex" xmlns:cx3="http://schemas.microsoft.com/office/drawing/2016/5/9/chartex" xmlns:cx4="http://schemas.microsoft.com/office/drawing/2016/5/10/chartex" xmlns:cx5="http://schemas.microsoft.com/office/drawing/2016/5/11/chartex" xmlns:cx6="http://schemas.microsoft.com/office/drawing/2016/5/12/chartex" xmlns:cx7="http://schemas.microsoft.com/office/drawing/2016/5/13/chartex" xmlns:cx8="http://schemas.microsoft.com/office/drawing/2016/5/14/chartex" xmlns:mc="http://schemas.openxmlformats.org/markup-compatibility/2006" xmlns:aink="http://schemas.microsoft.com/office/drawing/2016/ink" xmlns:am3d="http://schemas.microsoft.com/office/drawing/2017/model3d" xmlns:o="urn:schemas-microsoft-com:office:office" xmlns:oel="http://schemas.microsoft.com/office/2019/extlst" xmlns:r="http://schemas.openxmlformats.org/officeDocument/2006/relationships" xmlns:m="http://schemas.openxmlformats.org/officeDocument/2006/math" xmlns:v="urn:schemas-microsoft-com:vml" xmlns:wp14="http://schemas.microsoft.com/office/word/2010/wordprocessingDrawing" xmlns:wp="http://schemas.openxmlformats.org/drawingml/2006/wordprocessingDrawing" xmlns:w10="urn:schemas-microsoft-com:office:word" xmlns:w="http://schemas.openxmlformats.org/wordprocessingml/2006/main" xmlns:w14="http://schemas.microsoft.com/office/word/2010/wordml" xmlns:w15="http://schemas.microsoft.com/office/word/2012/wordml" xmlns:w16cex="http://schemas.microsoft.com/office/word/2018/wordml/cex" xmlns:w16cid="http://schemas.microsoft.com/office/word/2016/wordml/cid" xmlns:w16="http://schemas.microsoft.com/office/word/2018/wordml" xmlns:w16sdtdh="http://schemas.microsoft.com/office/word/2020/wordml/sdtdatahash" xmlns:w16se="http://schemas.microsoft.com/office/word/2015/wordml/symex" xmlns:wpg="http://schemas.microsoft.com/office/word/2010/wordprocessingGroup" xmlns:wpi="http://schemas.microsoft.com/office/word/2010/wordprocessingInk" xmlns:wne="http://schemas.microsoft.com/office/word/2006/wordml" xmlns:wps="http://schemas.microsoft.com/office/word/2010/wordprocessingShape" mc:Ignorable="w14 w15 w16se w16cid w16 w16cex w16sdtdh wp14">
   <w:footnote w:type="separator" w:id="-1">
     <w:p>
       <w:pPr>
@@ -4361,7 +4561,7 @@
 </file>
 
 <file path=word/header1.xml><?xml version="1.0" encoding="utf-8"?>
-<w:hdr xmlns:wpc="http://schemas.microsoft.com/office/word/2010/wordprocessingCanvas" xmlns:cx="http://schemas.microsoft.com/office/drawing/2014/chartex" xmlns:cx1="http://schemas.microsoft.com/office/drawing/2015/9/8/chartex" xmlns:mc="http://schemas.openxmlformats.org/markup-compatibility/2006" xmlns:o="urn:schemas-microsoft-com:office:office" xmlns:r="http://schemas.openxmlformats.org/officeDocument/2006/relationships" xmlns:m="http://schemas.openxmlformats.org/officeDocument/2006/math" xmlns:v="urn:schemas-microsoft-com:vml" xmlns:wp14="http://schemas.microsoft.com/office/word/2010/wordprocessingDrawing" xmlns:wp="http://schemas.openxmlformats.org/drawingml/2006/wordprocessingDrawing" xmlns:w10="urn:schemas-microsoft-com:office:word" xmlns:w="http://schemas.openxmlformats.org/wordprocessingml/2006/main" xmlns:w14="http://schemas.microsoft.com/office/word/2010/wordml" xmlns:w15="http://schemas.microsoft.com/office/word/2012/wordml" xmlns:w16se="http://schemas.microsoft.com/office/word/2015/wordml/symex" xmlns:wpg="http://schemas.microsoft.com/office/word/2010/wordprocessingGroup" xmlns:wpi="http://schemas.microsoft.com/office/word/2010/wordprocessingInk" xmlns:wne="http://schemas.microsoft.com/office/word/2006/wordml" xmlns:wps="http://schemas.microsoft.com/office/word/2010/wordprocessingShape" mc:Ignorable="w14 w15 w16se wp14">
+<w:hdr xmlns:wpc="http://schemas.microsoft.com/office/word/2010/wordprocessingCanvas" xmlns:cx="http://schemas.microsoft.com/office/drawing/2014/chartex" xmlns:cx1="http://schemas.microsoft.com/office/drawing/2015/9/8/chartex" xmlns:cx2="http://schemas.microsoft.com/office/drawing/2015/10/21/chartex" xmlns:cx3="http://schemas.microsoft.com/office/drawing/2016/5/9/chartex" xmlns:cx4="http://schemas.microsoft.com/office/drawing/2016/5/10/chartex" xmlns:cx5="http://schemas.microsoft.com/office/drawing/2016/5/11/chartex" xmlns:cx6="http://schemas.microsoft.com/office/drawing/2016/5/12/chartex" xmlns:cx7="http://schemas.microsoft.com/office/drawing/2016/5/13/chartex" xmlns:cx8="http://schemas.microsoft.com/office/drawing/2016/5/14/chartex" xmlns:mc="http://schemas.openxmlformats.org/markup-compatibility/2006" xmlns:aink="http://schemas.microsoft.com/office/drawing/2016/ink" xmlns:am3d="http://schemas.microsoft.com/office/drawing/2017/model3d" xmlns:o="urn:schemas-microsoft-com:office:office" xmlns:oel="http://schemas.microsoft.com/office/2019/extlst" xmlns:r="http://schemas.openxmlformats.org/officeDocument/2006/relationships" xmlns:m="http://schemas.openxmlformats.org/officeDocument/2006/math" xmlns:v="urn:schemas-microsoft-com:vml" xmlns:wp14="http://schemas.microsoft.com/office/word/2010/wordprocessingDrawing" xmlns:wp="http://schemas.openxmlformats.org/drawingml/2006/wordprocessingDrawing" xmlns:w10="urn:schemas-microsoft-com:office:word" xmlns:w="http://schemas.openxmlformats.org/wordprocessingml/2006/main" xmlns:w14="http://schemas.microsoft.com/office/word/2010/wordml" xmlns:w15="http://schemas.microsoft.com/office/word/2012/wordml" xmlns:w16cex="http://schemas.microsoft.com/office/word/2018/wordml/cex" xmlns:w16cid="http://schemas.microsoft.com/office/word/2016/wordml/cid" xmlns:w16="http://schemas.microsoft.com/office/word/2018/wordml" xmlns:w16sdtdh="http://schemas.microsoft.com/office/word/2020/wordml/sdtdatahash" xmlns:w16se="http://schemas.microsoft.com/office/word/2015/wordml/symex" xmlns:wpg="http://schemas.microsoft.com/office/word/2010/wordprocessingGroup" xmlns:wpi="http://schemas.microsoft.com/office/word/2010/wordprocessingInk" xmlns:wne="http://schemas.microsoft.com/office/word/2006/wordml" xmlns:wps="http://schemas.microsoft.com/office/word/2010/wordprocessingShape" mc:Ignorable="w14 w15 w16se w16cid w16 w16cex w16sdtdh wp14">
   <w:p>
     <w:pPr>
       <w:pStyle w:val="Header"/>
@@ -4371,7 +4571,7 @@
 </file>
 
 <file path=word/header2.xml><?xml version="1.0" encoding="utf-8"?>
-<w:hdr xmlns:wpc="http://schemas.microsoft.com/office/word/2010/wordprocessingCanvas" xmlns:cx="http://schemas.microsoft.com/office/drawing/2014/chartex" xmlns:cx1="http://schemas.microsoft.com/office/drawing/2015/9/8/chartex" xmlns:mc="http://schemas.openxmlformats.org/markup-compatibility/2006" xmlns:o="urn:schemas-microsoft-com:office:office" xmlns:r="http://schemas.openxmlformats.org/officeDocument/2006/relationships" xmlns:m="http://schemas.openxmlformats.org/officeDocument/2006/math" xmlns:v="urn:schemas-microsoft-com:vml" xmlns:wp14="http://schemas.microsoft.com/office/word/2010/wordprocessingDrawing" xmlns:wp="http://schemas.openxmlformats.org/drawingml/2006/wordprocessingDrawing" xmlns:w10="urn:schemas-microsoft-com:office:word" xmlns:w="http://schemas.openxmlformats.org/wordprocessingml/2006/main" xmlns:w14="http://schemas.microsoft.com/office/word/2010/wordml" xmlns:w15="http://schemas.microsoft.com/office/word/2012/wordml" xmlns:w16se="http://schemas.microsoft.com/office/word/2015/wordml/symex" xmlns:wpg="http://schemas.microsoft.com/office/word/2010/wordprocessingGroup" xmlns:wpi="http://schemas.microsoft.com/office/word/2010/wordprocessingInk" xmlns:wne="http://schemas.microsoft.com/office/word/2006/wordml" xmlns:wps="http://schemas.microsoft.com/office/word/2010/wordprocessingShape" mc:Ignorable="w14 w15 w16se wp14">
+<w:hdr xmlns:wpc="http://schemas.microsoft.com/office/word/2010/wordprocessingCanvas" xmlns:cx="http://schemas.microsoft.com/office/drawing/2014/chartex" xmlns:cx1="http://schemas.microsoft.com/office/drawing/2015/9/8/chartex" xmlns:cx2="http://schemas.microsoft.com/office/drawing/2015/10/21/chartex" xmlns:cx3="http://schemas.microsoft.com/office/drawing/2016/5/9/chartex" xmlns:cx4="http://schemas.microsoft.com/office/drawing/2016/5/10/chartex" xmlns:cx5="http://schemas.microsoft.com/office/drawing/2016/5/11/chartex" xmlns:cx6="http://schemas.microsoft.com/office/drawing/2016/5/12/chartex" xmlns:cx7="http://schemas.microsoft.com/office/drawing/2016/5/13/chartex" xmlns:cx8="http://schemas.microsoft.com/office/drawing/2016/5/14/chartex" xmlns:mc="http://schemas.openxmlformats.org/markup-compatibility/2006" xmlns:aink="http://schemas.microsoft.com/office/drawing/2016/ink" xmlns:am3d="http://schemas.microsoft.com/office/drawing/2017/model3d" xmlns:o="urn:schemas-microsoft-com:office:office" xmlns:oel="http://schemas.microsoft.com/office/2019/extlst" xmlns:r="http://schemas.openxmlformats.org/officeDocument/2006/relationships" xmlns:m="http://schemas.openxmlformats.org/officeDocument/2006/math" xmlns:v="urn:schemas-microsoft-com:vml" xmlns:wp14="http://schemas.microsoft.com/office/word/2010/wordprocessingDrawing" xmlns:wp="http://schemas.openxmlformats.org/drawingml/2006/wordprocessingDrawing" xmlns:w10="urn:schemas-microsoft-com:office:word" xmlns:w="http://schemas.openxmlformats.org/wordprocessingml/2006/main" xmlns:w14="http://schemas.microsoft.com/office/word/2010/wordml" xmlns:w15="http://schemas.microsoft.com/office/word/2012/wordml" xmlns:w16cex="http://schemas.microsoft.com/office/word/2018/wordml/cex" xmlns:w16cid="http://schemas.microsoft.com/office/word/2016/wordml/cid" xmlns:w16="http://schemas.microsoft.com/office/word/2018/wordml" xmlns:w16sdtdh="http://schemas.microsoft.com/office/word/2020/wordml/sdtdatahash" xmlns:w16se="http://schemas.microsoft.com/office/word/2015/wordml/symex" xmlns:wpg="http://schemas.microsoft.com/office/word/2010/wordprocessingGroup" xmlns:wpi="http://schemas.microsoft.com/office/word/2010/wordprocessingInk" xmlns:wne="http://schemas.microsoft.com/office/word/2006/wordml" xmlns:wps="http://schemas.microsoft.com/office/word/2010/wordprocessingShape" mc:Ignorable="w14 w15 w16se w16cid w16 w16cex w16sdtdh wp14">
   <w:p>
     <w:pPr>
       <w:pStyle w:val="Header"/>
@@ -4381,7 +4581,7 @@
 </file>
 
 <file path=word/header3.xml><?xml version="1.0" encoding="utf-8"?>
-<w:hdr xmlns:wpc="http://schemas.microsoft.com/office/word/2010/wordprocessingCanvas" xmlns:cx="http://schemas.microsoft.com/office/drawing/2014/chartex" xmlns:cx1="http://schemas.microsoft.com/office/drawing/2015/9/8/chartex" xmlns:mc="http://schemas.openxmlformats.org/markup-compatibility/2006" xmlns:o="urn:schemas-microsoft-com:office:office" xmlns:r="http://schemas.openxmlformats.org/officeDocument/2006/relationships" xmlns:m="http://schemas.openxmlformats.org/officeDocument/2006/math" xmlns:v="urn:schemas-microsoft-com:vml" xmlns:wp14="http://schemas.microsoft.com/office/word/2010/wordprocessingDrawing" xmlns:wp="http://schemas.openxmlformats.org/drawingml/2006/wordprocessingDrawing" xmlns:w10="urn:schemas-microsoft-com:office:word" xmlns:w="http://schemas.openxmlformats.org/wordprocessingml/2006/main" xmlns:w14="http://schemas.microsoft.com/office/word/2010/wordml" xmlns:w15="http://schemas.microsoft.com/office/word/2012/wordml" xmlns:w16se="http://schemas.microsoft.com/office/word/2015/wordml/symex" xmlns:wpg="http://schemas.microsoft.com/office/word/2010/wordprocessingGroup" xmlns:wpi="http://schemas.microsoft.com/office/word/2010/wordprocessingInk" xmlns:wne="http://schemas.microsoft.com/office/word/2006/wordml" xmlns:wps="http://schemas.microsoft.com/office/word/2010/wordprocessingShape" mc:Ignorable="w14 w15 w16se wp14">
+<w:hdr xmlns:wpc="http://schemas.microsoft.com/office/word/2010/wordprocessingCanvas" xmlns:cx="http://schemas.microsoft.com/office/drawing/2014/chartex" xmlns:cx1="http://schemas.microsoft.com/office/drawing/2015/9/8/chartex" xmlns:cx2="http://schemas.microsoft.com/office/drawing/2015/10/21/chartex" xmlns:cx3="http://schemas.microsoft.com/office/drawing/2016/5/9/chartex" xmlns:cx4="http://schemas.microsoft.com/office/drawing/2016/5/10/chartex" xmlns:cx5="http://schemas.microsoft.com/office/drawing/2016/5/11/chartex" xmlns:cx6="http://schemas.microsoft.com/office/drawing/2016/5/12/chartex" xmlns:cx7="http://schemas.microsoft.com/office/drawing/2016/5/13/chartex" xmlns:cx8="http://schemas.microsoft.com/office/drawing/2016/5/14/chartex" xmlns:mc="http://schemas.openxmlformats.org/markup-compatibility/2006" xmlns:aink="http://schemas.microsoft.com/office/drawing/2016/ink" xmlns:am3d="http://schemas.microsoft.com/office/drawing/2017/model3d" xmlns:o="urn:schemas-microsoft-com:office:office" xmlns:oel="http://schemas.microsoft.com/office/2019/extlst" xmlns:r="http://schemas.openxmlformats.org/officeDocument/2006/relationships" xmlns:m="http://schemas.openxmlformats.org/officeDocument/2006/math" xmlns:v="urn:schemas-microsoft-com:vml" xmlns:wp14="http://schemas.microsoft.com/office/word/2010/wordprocessingDrawing" xmlns:wp="http://schemas.openxmlformats.org/drawingml/2006/wordprocessingDrawing" xmlns:w10="urn:schemas-microsoft-com:office:word" xmlns:w="http://schemas.openxmlformats.org/wordprocessingml/2006/main" xmlns:w14="http://schemas.microsoft.com/office/word/2010/wordml" xmlns:w15="http://schemas.microsoft.com/office/word/2012/wordml" xmlns:w16cex="http://schemas.microsoft.com/office/word/2018/wordml/cex" xmlns:w16cid="http://schemas.microsoft.com/office/word/2016/wordml/cid" xmlns:w16="http://schemas.microsoft.com/office/word/2018/wordml" xmlns:w16sdtdh="http://schemas.microsoft.com/office/word/2020/wordml/sdtdatahash" xmlns:w16se="http://schemas.microsoft.com/office/word/2015/wordml/symex" xmlns:wpg="http://schemas.microsoft.com/office/word/2010/wordprocessingGroup" xmlns:wpi="http://schemas.microsoft.com/office/word/2010/wordprocessingInk" xmlns:wne="http://schemas.microsoft.com/office/word/2006/wordml" xmlns:wps="http://schemas.microsoft.com/office/word/2010/wordprocessingShape" mc:Ignorable="w14 w15 w16se w16cid w16 w16cex w16sdtdh wp14">
   <w:p>
     <w:pPr>
       <w:pStyle w:val="Header"/>
@@ -4391,7 +4591,7 @@
 </file>
 
 <file path=word/numbering.xml><?xml version="1.0" encoding="utf-8"?>
-<w:numbering xmlns:wpc="http://schemas.microsoft.com/office/word/2010/wordprocessingCanvas" xmlns:cx="http://schemas.microsoft.com/office/drawing/2014/chartex" xmlns:cx1="http://schemas.microsoft.com/office/drawing/2015/9/8/chartex" xmlns:mc="http://schemas.openxmlformats.org/markup-compatibility/2006" xmlns:o="urn:schemas-microsoft-com:office:office" xmlns:r="http://schemas.openxmlformats.org/officeDocument/2006/relationships" xmlns:m="http://schemas.openxmlformats.org/officeDocument/2006/math" xmlns:v="urn:schemas-microsoft-com:vml" xmlns:wp14="http://schemas.microsoft.com/office/word/2010/wordprocessingDrawing" xmlns:wp="http://schemas.openxmlformats.org/drawingml/2006/wordprocessingDrawing" xmlns:w10="urn:schemas-microsoft-com:office:word" xmlns:w="http://schemas.openxmlformats.org/wordprocessingml/2006/main" xmlns:w14="http://schemas.microsoft.com/office/word/2010/wordml" xmlns:w15="http://schemas.microsoft.com/office/word/2012/wordml" xmlns:w16se="http://schemas.microsoft.com/office/word/2015/wordml/symex" xmlns:wpg="http://schemas.microsoft.com/office/word/2010/wordprocessingGroup" xmlns:wpi="http://schemas.microsoft.com/office/word/2010/wordprocessingInk" xmlns:wne="http://schemas.microsoft.com/office/word/2006/wordml" xmlns:wps="http://schemas.microsoft.com/office/word/2010/wordprocessingShape" mc:Ignorable="w14 w15 w16se wp14">
+<w:numbering xmlns:wpc="http://schemas.microsoft.com/office/word/2010/wordprocessingCanvas" xmlns:cx="http://schemas.microsoft.com/office/drawing/2014/chartex" xmlns:cx1="http://schemas.microsoft.com/office/drawing/2015/9/8/chartex" xmlns:cx2="http://schemas.microsoft.com/office/drawing/2015/10/21/chartex" xmlns:cx3="http://schemas.microsoft.com/office/drawing/2016/5/9/chartex" xmlns:cx4="http://schemas.microsoft.com/office/drawing/2016/5/10/chartex" xmlns:cx5="http://schemas.microsoft.com/office/drawing/2016/5/11/chartex" xmlns:cx6="http://schemas.microsoft.com/office/drawing/2016/5/12/chartex" xmlns:cx7="http://schemas.microsoft.com/office/drawing/2016/5/13/chartex" xmlns:cx8="http://schemas.microsoft.com/office/drawing/2016/5/14/chartex" xmlns:mc="http://schemas.openxmlformats.org/markup-compatibility/2006" xmlns:aink="http://schemas.microsoft.com/office/drawing/2016/ink" xmlns:am3d="http://schemas.microsoft.com/office/drawing/2017/model3d" xmlns:o="urn:schemas-microsoft-com:office:office" xmlns:oel="http://schemas.microsoft.com/office/2019/extlst" xmlns:r="http://schemas.openxmlformats.org/officeDocument/2006/relationships" xmlns:m="http://schemas.openxmlformats.org/officeDocument/2006/math" xmlns:v="urn:schemas-microsoft-com:vml" xmlns:wp14="http://schemas.microsoft.com/office/word/2010/wordprocessingDrawing" xmlns:wp="http://schemas.openxmlformats.org/drawingml/2006/wordprocessingDrawing" xmlns:w10="urn:schemas-microsoft-com:office:word" xmlns:w="http://schemas.openxmlformats.org/wordprocessingml/2006/main" xmlns:w14="http://schemas.microsoft.com/office/word/2010/wordml" xmlns:w15="http://schemas.microsoft.com/office/word/2012/wordml" xmlns:w16cex="http://schemas.microsoft.com/office/word/2018/wordml/cex" xmlns:w16cid="http://schemas.microsoft.com/office/word/2016/wordml/cid" xmlns:w16="http://schemas.microsoft.com/office/word/2018/wordml" xmlns:w16sdtdh="http://schemas.microsoft.com/office/word/2020/wordml/sdtdatahash" xmlns:w16se="http://schemas.microsoft.com/office/word/2015/wordml/symex" xmlns:wpg="http://schemas.microsoft.com/office/word/2010/wordprocessingGroup" xmlns:wpi="http://schemas.microsoft.com/office/word/2010/wordprocessingInk" xmlns:wne="http://schemas.microsoft.com/office/word/2006/wordml" xmlns:wps="http://schemas.microsoft.com/office/word/2010/wordprocessingShape" mc:Ignorable="w14 w15 w16se w16cid w16 w16cex w16sdtdh wp14">
   <w:abstractNum w:abstractNumId="0" w15:restartNumberingAfterBreak="0">
     <w:nsid w:val="FFFFFFFE"/>
     <w:multiLevelType w:val="singleLevel"/>
@@ -6335,40 +6535,40 @@
       </w:rPr>
     </w:lvl>
   </w:abstractNum>
-  <w:num w:numId="1">
+  <w:num w:numId="1" w16cid:durableId="147013481">
     <w:abstractNumId w:val="8"/>
   </w:num>
-  <w:num w:numId="2">
+  <w:num w:numId="2" w16cid:durableId="726495985">
     <w:abstractNumId w:val="9"/>
   </w:num>
-  <w:num w:numId="3">
+  <w:num w:numId="3" w16cid:durableId="1025984334">
     <w:abstractNumId w:val="1"/>
   </w:num>
-  <w:num w:numId="4">
+  <w:num w:numId="4" w16cid:durableId="1143734802">
     <w:abstractNumId w:val="5"/>
   </w:num>
-  <w:num w:numId="5">
+  <w:num w:numId="5" w16cid:durableId="1806459206">
     <w:abstractNumId w:val="14"/>
   </w:num>
-  <w:num w:numId="6">
+  <w:num w:numId="6" w16cid:durableId="236593395">
     <w:abstractNumId w:val="7"/>
   </w:num>
-  <w:num w:numId="7">
+  <w:num w:numId="7" w16cid:durableId="386145875">
     <w:abstractNumId w:val="3"/>
   </w:num>
-  <w:num w:numId="8">
+  <w:num w:numId="8" w16cid:durableId="1450707247">
     <w:abstractNumId w:val="2"/>
   </w:num>
-  <w:num w:numId="9">
+  <w:num w:numId="9" w16cid:durableId="1777167394">
     <w:abstractNumId w:val="6"/>
   </w:num>
-  <w:num w:numId="10">
+  <w:num w:numId="10" w16cid:durableId="176191162">
     <w:abstractNumId w:val="10"/>
   </w:num>
-  <w:num w:numId="11">
+  <w:num w:numId="11" w16cid:durableId="1578779436">
     <w:abstractNumId w:val="4"/>
   </w:num>
-  <w:num w:numId="12">
+  <w:num w:numId="12" w16cid:durableId="504593895">
     <w:abstractNumId w:val="0"/>
     <w:lvlOverride w:ilvl="0">
       <w:lvl w:ilvl="0">
@@ -6382,29 +6582,29 @@
       </w:lvl>
     </w:lvlOverride>
   </w:num>
-  <w:num w:numId="13">
+  <w:num w:numId="13" w16cid:durableId="1817330628">
     <w:abstractNumId w:val="11"/>
   </w:num>
-  <w:num w:numId="14">
+  <w:num w:numId="14" w16cid:durableId="516315466">
     <w:abstractNumId w:val="17"/>
   </w:num>
-  <w:num w:numId="15">
+  <w:num w:numId="15" w16cid:durableId="96948038">
     <w:abstractNumId w:val="15"/>
   </w:num>
-  <w:num w:numId="16">
+  <w:num w:numId="16" w16cid:durableId="644507939">
     <w:abstractNumId w:val="13"/>
   </w:num>
-  <w:num w:numId="17">
+  <w:num w:numId="17" w16cid:durableId="1776828551">
     <w:abstractNumId w:val="16"/>
   </w:num>
-  <w:num w:numId="18">
+  <w:num w:numId="18" w16cid:durableId="814494480">
     <w:abstractNumId w:val="12"/>
   </w:num>
 </w:numbering>
 </file>
 
 <file path=word/styles.xml><?xml version="1.0" encoding="utf-8"?>
-<w:styles xmlns:mc="http://schemas.openxmlformats.org/markup-compatibility/2006" xmlns:r="http://schemas.openxmlformats.org/officeDocument/2006/relationships" xmlns:w="http://schemas.openxmlformats.org/wordprocessingml/2006/main" xmlns:w14="http://schemas.microsoft.com/office/word/2010/wordml" xmlns:w15="http://schemas.microsoft.com/office/word/2012/wordml" xmlns:w16se="http://schemas.microsoft.com/office/word/2015/wordml/symex" mc:Ignorable="w14 w15 w16se">
+<w:styles xmlns:mc="http://schemas.openxmlformats.org/markup-compatibility/2006" xmlns:r="http://schemas.openxmlformats.org/officeDocument/2006/relationships" xmlns:w="http://schemas.openxmlformats.org/wordprocessingml/2006/main" xmlns:w14="http://schemas.microsoft.com/office/word/2010/wordml" xmlns:w15="http://schemas.microsoft.com/office/word/2012/wordml" xmlns:w16cex="http://schemas.microsoft.com/office/word/2018/wordml/cex" xmlns:w16cid="http://schemas.microsoft.com/office/word/2016/wordml/cid" xmlns:w16="http://schemas.microsoft.com/office/word/2018/wordml" xmlns:w16sdtdh="http://schemas.microsoft.com/office/word/2020/wordml/sdtdatahash" xmlns:w16se="http://schemas.microsoft.com/office/word/2015/wordml/symex" mc:Ignorable="w14 w15 w16se w16cid w16 w16cex w16sdtdh">
   <w:docDefaults>
     <w:rPrDefault>
       <w:rPr>
@@ -6418,7 +6618,7 @@
       </w:pPr>
     </w:pPrDefault>
   </w:docDefaults>
-  <w:latentStyles w:defLockedState="0" w:defUIPriority="99" w:defSemiHidden="0" w:defUnhideWhenUsed="0" w:defQFormat="0" w:count="371">
+  <w:latentStyles w:defLockedState="0" w:defUIPriority="99" w:defSemiHidden="0" w:defUnhideWhenUsed="0" w:defQFormat="0" w:count="376">
     <w:lsdException w:name="Normal" w:uiPriority="0" w:qFormat="1"/>
     <w:lsdException w:name="heading 1" w:uiPriority="9" w:qFormat="1"/>
     <w:lsdException w:name="heading 2" w:semiHidden="1" w:uiPriority="9" w:unhideWhenUsed="1" w:qFormat="1"/>
@@ -6790,6 +6990,11 @@
     <w:lsdException w:name="List Table 5 Dark Accent 6" w:uiPriority="50"/>
     <w:lsdException w:name="List Table 6 Colorful Accent 6" w:uiPriority="51"/>
     <w:lsdException w:name="List Table 7 Colorful Accent 6" w:uiPriority="52"/>
+    <w:lsdException w:name="Mention" w:semiHidden="1" w:unhideWhenUsed="1"/>
+    <w:lsdException w:name="Smart Hyperlink" w:semiHidden="1" w:unhideWhenUsed="1"/>
+    <w:lsdException w:name="Hashtag" w:semiHidden="1" w:unhideWhenUsed="1"/>
+    <w:lsdException w:name="Unresolved Mention" w:semiHidden="1" w:unhideWhenUsed="1"/>
+    <w:lsdException w:name="Smart Link" w:semiHidden="1" w:unhideWhenUsed="1"/>
   </w:latentStyles>
   <w:style w:type="paragraph" w:default="1" w:styleId="Normal">
     <w:name w:val="Normal"/>
@@ -7400,6 +7605,10 @@
 </file>
 
 <file path=customXml/item1.xml><?xml version="1.0" encoding="utf-8"?>
+<b:Sources xmlns:b="http://schemas.openxmlformats.org/officeDocument/2006/bibliography" xmlns="http://schemas.openxmlformats.org/officeDocument/2006/bibliography" SelectedStyle="\APA.XSL" StyleName="APA"/>
+</file>
+
+<file path=customXml/item2.xml><?xml version="1.0" encoding="utf-8"?>
 <s:customData xmlns="http://www.wps.cn/officeDocument/2013/wpsCustomData" xmlns:s="http://www.wps.cn/officeDocument/2013/wpsCustomData">
   <customSectProps>
     <customSectPr/>
@@ -7407,22 +7616,18 @@
 </s:customData>
 </file>
 
-<file path=customXml/item2.xml><?xml version="1.0" encoding="utf-8"?>
-<b:Sources xmlns:b="http://schemas.openxmlformats.org/officeDocument/2006/bibliography" xmlns="http://schemas.openxmlformats.org/officeDocument/2006/bibliography" SelectedStyle="\APA.XSL" StyleName="APA"/>
+<file path=customXml/itemProps1.xml><?xml version="1.0" encoding="utf-8"?>
+<ds:datastoreItem xmlns:ds="http://schemas.openxmlformats.org/officeDocument/2006/customXml" ds:itemID="{37DBB1CB-7CA2-4DB9-94E8-A979BE30020C}">
+  <ds:schemaRefs>
+    <ds:schemaRef ds:uri="http://schemas.openxmlformats.org/officeDocument/2006/bibliography"/>
+  </ds:schemaRefs>
+</ds:datastoreItem>
 </file>
 
-<file path=customXml/itemProps1.xml><?xml version="1.0" encoding="utf-8"?>
+<file path=customXml/itemProps2.xml><?xml version="1.0" encoding="utf-8"?>
 <ds:datastoreItem xmlns:ds="http://schemas.openxmlformats.org/officeDocument/2006/customXml" ds:itemID="{B1977F7D-205B-4081-913C-38D41E755F92}">
   <ds:schemaRefs>
     <ds:schemaRef ds:uri="http://www.wps.cn/officeDocument/2013/wpsCustomData"/>
   </ds:schemaRefs>
 </ds:datastoreItem>
-</file>
-
-<file path=customXml/itemProps2.xml><?xml version="1.0" encoding="utf-8"?>
-<ds:datastoreItem xmlns:ds="http://schemas.openxmlformats.org/officeDocument/2006/customXml" ds:itemID="{37DBB1CB-7CA2-4DB9-94E8-A979BE30020C}">
-  <ds:schemaRefs>
-    <ds:schemaRef ds:uri="http://schemas.openxmlformats.org/officeDocument/2006/bibliography"/>
-  </ds:schemaRefs>
-</ds:datastoreItem>
 </file>
</xml_diff>